<commit_message>
override Google CSE result css with local stylesheet
</commit_message>
<xml_diff>
--- a/doc/Google_Search_in_tm3ror.docx
+++ b/doc/Google_Search_in_tm3ror.docx
@@ -47,6 +47,26 @@
     <w:p>
       <w:r>
         <w:t xml:space="preserve">The search results are return to the div 'cse' which is included on all pages by being part of views/layouts/application.html.erb.   Originally, I thought it was going to be a complicated bit of code from Google, and I created a separate partial for it:  shared/_google_cse_results.html.erb, but that has been deleted from the /shared directory.  The partial _google_cse_search_form.html.erb remains in the /shared directory.  It is not currently used.  The code it contains is within the partial _menu.html.erb.   ( I didn't know whether you could include a partial within a partial — or whether I wanted to.  But that explains why the file is here; it is an unused relic (thought it does have a lot of css from Mavics that might eventually be useful ). </w:t>
+      </w:r>
+    </w:p>
+    <w:p/>
+    <w:p>
+      <w:pPr>
+        <w:rPr>
+          <w:color w:val="FF6600"/>
+        </w:rPr>
+      </w:pPr>
+      <w:r>
+        <w:rPr>
+          <w:color w:val="FF6600"/>
+        </w:rPr>
+        <w:t xml:space="preserve">When go to a category page in the site and type 'mat table' into the google search box below the menu on the left, the browser attempts to load the page http://localhost/?q=mat%20table.  And of course fails.  Why is it generating this URL? </w:t>
+      </w:r>
+      <w:r>
+        <w:rPr>
+          <w:color w:val="FF6600"/>
+        </w:rPr>
+        <w:t xml:space="preserve"> I recall that in some specification of one of the Google CSE's associated with TruMedical I told it to look for the page localhost:3000/search/results.html. Is that in the spec for the CSE that is getting invoked here?  It seems to be happening both with I run the site from http://localhost:3000/... and from http://tm3ror.heroku.com.  </w:t>
       </w:r>
     </w:p>
     <w:sectPr>

</xml_diff>